<commit_message>
Campaign systems done. Balance changes
</commit_message>
<xml_diff>
--- a/Final Report.docx
+++ b/Final Report.docx
@@ -554,24 +554,7 @@
           <w:sz w:val="24"/>
           <w:szCs w:val="24"/>
         </w:rPr>
-        <w:t xml:space="preserve">Throughout the writing of this report I </w:t>
-      </w:r>
-      <w:r>
-        <w:rPr>
-          <w:rFonts w:hint="default" w:ascii="Times New Roman" w:hAnsi="Times New Roman" w:cs="Times New Roman"/>
-          <w:sz w:val="24"/>
-          <w:szCs w:val="24"/>
-          <w:lang w:val="en-GB"/>
-        </w:rPr>
-        <w:t xml:space="preserve">had </w:t>
-      </w:r>
-      <w:r>
-        <w:rPr>
-          <w:rFonts w:ascii="Times New Roman" w:hAnsi="Times New Roman" w:cs="Times New Roman"/>
-          <w:sz w:val="24"/>
-          <w:szCs w:val="24"/>
-        </w:rPr>
-        <w:t xml:space="preserve">received support and assistance from numerous people whom I’d like to thank.  Firstly, I would like to thank my project supervisor Dr. Doctor, Faiyaz who was invaluable in providing me advice and challenging me to make the project as best as I could. Allowing me to ask many questions and providing me clear answers when I was feeling uncertain on how to proceed. </w:t>
+        <w:t xml:space="preserve">Throughout the writing of this report I had received support and assistance from numerous people whom I’d like to thank.  Firstly, I would like to thank my project supervisor Dr. Doctor, Faiyaz who was invaluable in providing me advice and challenging me to make the project as best as I could. Allowing me to ask many questions and providing me clear answers when I was feeling uncertain on how to proceed. </w:t>
       </w:r>
     </w:p>
     <w:p>
@@ -1660,24 +1643,7 @@
           <w:sz w:val="24"/>
           <w:szCs w:val="24"/>
         </w:rPr>
-        <w:t xml:space="preserve">The objective of </w:t>
-      </w:r>
-      <w:r>
-        <w:rPr>
-          <w:rFonts w:hint="default" w:ascii="Times New Roman" w:hAnsi="Times New Roman" w:cs="Times New Roman"/>
-          <w:sz w:val="24"/>
-          <w:szCs w:val="24"/>
-          <w:lang w:val="en-GB"/>
-        </w:rPr>
-        <w:t xml:space="preserve">the </w:t>
-      </w:r>
-      <w:r>
-        <w:rPr>
-          <w:rFonts w:ascii="Times New Roman" w:hAnsi="Times New Roman" w:cs="Times New Roman"/>
-          <w:sz w:val="24"/>
-          <w:szCs w:val="24"/>
-        </w:rPr>
-        <w:t xml:space="preserve">product is to have a fun and engaging 2D side-scrolling platforming game for people who enjoy casual videogames. A 2D side-scrolling platformer videogame is a game where the user sees the world through an orthographic projection, this can be a side-view, the front, or the top of the imagined 3D world. In my case the projection is from the side – the user goes from left to right with gravity pulling the player down on the x, y coordinate system, down being the ground, up being the sky, this is typical of a 2D platformer. I chose to re-create Super Mario because I realized the classic experience was lacking RPG elements which could make it better. </w:t>
+        <w:t xml:space="preserve">The objective of the product is to have a fun and engaging 2D side-scrolling platforming game for people who enjoy casual videogames. A 2D side-scrolling platformer videogame is a game where the user sees the world through an orthographic projection, this can be a side-view, the front, or the top of the imagined 3D world. In my case the projection is from the side – the user goes from left to right with gravity pulling the player down on the x, y coordinate system, down being the ground, up being the sky, this is typical of a 2D platformer. I chose to re-create Super Mario because I realized the classic experience was lacking RPG elements which could make it better. </w:t>
       </w:r>
     </w:p>
     <w:p>
@@ -1759,7 +1725,7 @@
           <w:sz w:val="24"/>
           <w:szCs w:val="24"/>
         </w:rPr>
-        <w:t xml:space="preserve">In the early 1980s the video game industry was growing steadily. There was a ‘golden age of arcade video games’ from 1978 to 1983. With popular releases such as Space Invaders(1978), Pac-Man(1980) and Donkey Kong (1981)[6], . following this economic boom, the video games industry crashed in 1983 with many game developers going bust. [1] Many saw it as a failure of the industry, but following the bust the industry began to recover globally with classic hits such as Tetris(1984), Super Mario Bros(1985) and Blasteroids(1987). Later in the 90s there was a boom of the fighting genre of arcade games.[7] The release of the Mortal Kombat and Street Fighter games shaped the overall arcade game market for years to come. Those big Arcade games of the 80s and 90s have inspired countless modern re-iterations or similar games. Currently </w:t>
+        <w:t xml:space="preserve">In the early 1980s the video game industry was growing steadily. There was a ‘golden age of arcade video games’ from 1978 to 1983. With popular releases such as Space Invaders (1978), Pac-Man (1980) and Donkey Kong (1981) [6], following this economic boom, the video games industry crashed in 1983 with many game developers going bust. [1] Many saw it as a failure of the industry but following the bust the industry began to recover globally with classic hits such as Tetris (1984), Super Mario Bros (1985) and Blasteroids (1987). Later in the 90s there was a boom of the fighting genre of arcade games.[7] The release of the Mortal Kombat and Street Fighter games shaped the overall arcade game market for years to come. Those big Arcade games of the 80s and 90s have inspired countless modern re-iterations or similar games. Currently </w:t>
       </w:r>
       <w:r>
         <w:rPr>
@@ -1813,24 +1779,7 @@
           <w:sz w:val="24"/>
           <w:szCs w:val="24"/>
         </w:rPr>
-        <w:t xml:space="preserve">Despite the size of the video-gaming industry there isn’t really a major notable modern alternative to the Super Mario franchise which has been dominating the 2D platforming genre since its conception. Super Mario Bros U for the Wii U released in 2012 sold 5.8 million copies despite the console itself not being very successful, showing that the Super Mario franchise is still alive and well after 40 years.[8] Furthermore Super Mario games are still being made, some with innovative 3D graphics and gameplay such as Super Mario 3D World but others with the classic 2D side-scrolling formula intact such as Super Mario Maker 2. There hasn’t been much innovation in the franchise since the original Super Mario Bros, aside from the move towards 3-dimensional gameplay. The 2D Super Mario Maker 2 plays the same as Super Mario Bros. There are not many new interesting features, increased complexity, or fundamental changes to the formula. Aside from more levels (allowing user creation of levels), most of the enemies, world features and gameplay elements haven’t changed as much as one would expect in over 40 years, aside from being modernized. Some people would say, ‘if it isn’t broken don’t fix it’, but </w:t>
-      </w:r>
-      <w:r>
-        <w:rPr>
-          <w:rFonts w:hint="default" w:ascii="Times New Roman" w:hAnsi="Times New Roman"/>
-          <w:sz w:val="24"/>
-          <w:szCs w:val="24"/>
-          <w:lang w:val="en-GB"/>
-        </w:rPr>
-        <w:t>its clear</w:t>
-      </w:r>
-      <w:r>
-        <w:rPr>
-          <w:rFonts w:ascii="Times New Roman" w:hAnsi="Times New Roman"/>
-          <w:sz w:val="24"/>
-          <w:szCs w:val="24"/>
-        </w:rPr>
-        <w:t xml:space="preserve"> there is room for innovation in the genre. I personally found things missing and I am aiming to add these things into my own Mario-inspired game. The rest of this report will specify what these things are. </w:t>
+        <w:t xml:space="preserve">Despite the size of the video-gaming industry there isn’t really a major notable modern alternative to the Super Mario franchise which has been dominating the 2D platforming genre since its conception. Super Mario Bros U for the Wii U released in 2012 sold 5.8 million copies despite the console itself not being very successful, showing that the Super Mario franchise is still alive and well after 40 years.[8] Furthermore Super Mario games are still being made, some with innovative 3D graphics and gameplay such as Super Mario 3D World but others with the classic 2D side-scrolling formula intact such as Super Mario Maker 2. There hasn’t been much innovation in the franchise since the original Super Mario Bros, aside from the move towards 3-dimensional gameplay. The 2D Super Mario Maker 2 plays the same as Super Mario Bros. There are not many new interesting features, increased complexity, or fundamental changes to the formula. Aside from more levels (allowing user creation of levels), most of the enemies, world features and gameplay elements haven’t changed as much as one would expect in over 40 years, aside from being modernized. Some people would say, ‘if it isn’t broken don’t fix it’, but it’s clear there is room for innovation in the genre. I personally found things missing and I am aiming to add these things into my own Mario-inspired game. The rest of this report will specify what these things are. </w:t>
       </w:r>
     </w:p>
     <w:p>
@@ -1926,7 +1875,7 @@
           <w:sz w:val="24"/>
           <w:szCs w:val="24"/>
         </w:rPr>
-        <w:t xml:space="preserve">Playing a video game can be very educational and useful, most arcade games can be in some way adapted for an educational purpose. Even a simple game like Tetris can solve an educational purpose, at MIT researchers created a web-based vocabulary-drill version of Tetris. It works using voice recognition in the form of Web Accessible Multimodal Interface software [4. p4]. The game begins like classic Tetris with a piece appearing at the top of the game board. The twist is that also an image appears every time, if its the first time, the image appears with the corresponding word. If the image is appearing for a subsequent time it appears without the word and this is when the player has to say the word associated with the image out loud to unlock block rotation. [4. p3] Through this the player learns new words and their meaning.  </w:t>
+        <w:t xml:space="preserve">Playing a video game can be very educational and useful, most arcade games can be in some way adapted for an educational purpose. Even a simple game like Tetris can solve an educational purpose, at MIT researchers created a web-based vocabulary-drill version of Tetris. It works using voice recognition in the form of Web Accessible Multimodal Interface software [4. p4]. The game begins like classic Tetris with a piece appearing at the top of the game board. The twist is that also an image appears every time, if it’s the first time, the image appears with the corresponding word. If the image is appearing for a subsequent time it appears without the word and this is when the player has to say the word associated with the image out loud to unlock block rotation. [4. p3] Through this the player learns new words and their meaning.  </w:t>
       </w:r>
     </w:p>
     <w:p>
@@ -2109,39 +2058,12 @@
       </w:pPr>
       <w:r>
         <w:rPr>
-          <w:rFonts w:hint="default" w:ascii="Times New Roman" w:hAnsi="Times New Roman" w:eastAsia="SimSun" w:cs="Times New Roman"/>
-          <w:sz w:val="24"/>
-          <w:szCs w:val="24"/>
-          <w:lang w:val="en-GB" w:eastAsia="ja-JP"/>
-        </w:rPr>
-        <w:t xml:space="preserve">The goal is </w:t>
-      </w:r>
-      <w:r>
-        <w:rPr>
           <w:rFonts w:ascii="Times New Roman" w:hAnsi="Times New Roman" w:eastAsia="SimSun" w:cs="Times New Roman"/>
           <w:sz w:val="24"/>
           <w:szCs w:val="24"/>
           <w:lang w:eastAsia="ja-JP"/>
         </w:rPr>
-        <w:t xml:space="preserve">for </w:t>
-      </w:r>
-      <w:r>
-        <w:rPr>
-          <w:rFonts w:hint="default" w:ascii="Times New Roman" w:hAnsi="Times New Roman" w:eastAsia="SimSun" w:cs="Times New Roman"/>
-          <w:sz w:val="24"/>
-          <w:szCs w:val="24"/>
-          <w:lang w:val="en-GB" w:eastAsia="ja-JP"/>
-        </w:rPr>
-        <w:t xml:space="preserve">a </w:t>
-      </w:r>
-      <w:r>
-        <w:rPr>
-          <w:rFonts w:ascii="Times New Roman" w:hAnsi="Times New Roman" w:eastAsia="SimSun" w:cs="Times New Roman"/>
-          <w:sz w:val="24"/>
-          <w:szCs w:val="24"/>
-          <w:lang w:eastAsia="ja-JP"/>
-        </w:rPr>
-        <w:t xml:space="preserve">Windows and Android release, I am mainly considering tools which allow easy cross-platform development. The small touch screen controls of Android and iOS favours the simpler arcade kind of games [9] whilst windows computer games with keyboard, mouse and possible periphery control gadgets led gamers owning those devices to be more inclined towards more complicated and competitive games. </w:t>
+        <w:t xml:space="preserve">The goal is for a Windows and Android release, I am mainly considering tools which allow easy cross-platform development. The small touch screen controls of Android and iOS favours the simpler arcade kind of games [9] whilst windows computer games with keyboard, mouse and possible periphery control gadgets led gamers owning those devices to be more inclined towards more complicated and competitive games. </w:t>
       </w:r>
     </w:p>
     <w:p>
@@ -2323,7 +2245,7 @@
           <w:sz w:val="24"/>
           <w:szCs w:val="24"/>
         </w:rPr>
-        <w:t>rise.global - Allows for the creation of dynamic real-time leaderboards from a CSV file (Comma Separated Values) or excel spreadsheets. Useful for adding a player versus player (in terms of score) competitive element or a goal to an arcade game. It has an extensive list of features such as email updates, score card, scheduling of score collection, etc. [11]</w:t>
+        <w:t>rise.global - Allows for the creation of dynamic real-time leader boards from a CSV file (Comma Separated Values) or excel spreadsheets. Useful for adding a player versus player (in terms of score) competitive element or a goal to an arcade game. It has an extensive list of features such as email updates, score card, scheduling of score collection, etc. [11]</w:t>
       </w:r>
     </w:p>
     <w:p>
@@ -2355,7 +2277,7 @@
           <w:sz w:val="24"/>
           <w:szCs w:val="24"/>
         </w:rPr>
-        <w:t xml:space="preserve">Unity Game Engine – the unity game engine allows for the easy creation of video-games through the use of a graphic user interface. It allows for easy cross-platform development. </w:t>
+        <w:t xml:space="preserve">Unity Game Engine – the unity game engine allows for the easy creation of videogames through the use of a graphic user interface. It allows for easy cross-platform development. </w:t>
       </w:r>
     </w:p>
     <w:p>
@@ -2455,37 +2377,11 @@
       </w:pPr>
       <w:r>
         <w:rPr>
-          <w:rFonts w:hint="default" w:ascii="Times New Roman" w:hAnsi="Times New Roman" w:cs="Times New Roman"/>
-          <w:sz w:val="24"/>
-          <w:szCs w:val="24"/>
-          <w:lang w:val="en-GB"/>
-        </w:rPr>
-        <w:t xml:space="preserve">The </w:t>
-      </w:r>
-      <w:r>
-        <w:rPr>
-          <w:rFonts w:ascii="Times New Roman" w:hAnsi="Times New Roman" w:cs="Times New Roman"/>
-          <w:sz w:val="24"/>
-          <w:szCs w:val="24"/>
-        </w:rPr>
-        <w:t xml:space="preserve">main goal was to create a 2D side-scrolling game for Windows and Android platforms which gives the user a fun and engaging experience. I had chosen to name the game ‘Run n Jump’. </w:t>
-      </w:r>
-      <w:r>
-        <w:rPr>
-          <w:rFonts w:hint="default" w:ascii="Times New Roman" w:hAnsi="Times New Roman" w:cs="Times New Roman"/>
-          <w:sz w:val="24"/>
-          <w:szCs w:val="24"/>
-          <w:lang w:val="en-GB"/>
-        </w:rPr>
-        <w:t xml:space="preserve">The </w:t>
-      </w:r>
-      <w:r>
-        <w:rPr>
-          <w:rFonts w:ascii="Times New Roman" w:hAnsi="Times New Roman" w:cs="Times New Roman"/>
-          <w:sz w:val="24"/>
-          <w:szCs w:val="24"/>
-        </w:rPr>
-        <w:t xml:space="preserve">project statement was to re-create a classic arcade game. After careful research I set out to recreate the Super Mario Bro. </w:t>
+          <w:rFonts w:ascii="Times New Roman" w:hAnsi="Times New Roman" w:cs="Times New Roman"/>
+          <w:sz w:val="24"/>
+          <w:szCs w:val="24"/>
+        </w:rPr>
+        <w:t xml:space="preserve">The main goal was to create a 2D side-scrolling game for Windows and Android platforms which gives the user a fun and engaging experience. I had chosen to name the game ‘Run n Jump’. The project statement was to re-create a classic arcade game. After careful research I set out to recreate the Super Mario Bro. </w:t>
       </w:r>
       <w:r>
         <w:rPr>
@@ -2517,20 +2413,11 @@
       </w:pPr>
       <w:r>
         <w:rPr>
-          <w:rFonts w:hint="default" w:ascii="Times New Roman" w:hAnsi="Times New Roman"/>
-          <w:sz w:val="24"/>
-          <w:szCs w:val="24"/>
-          <w:lang w:val="en-GB"/>
-        </w:rPr>
-        <w:t>I</w:t>
-      </w:r>
-      <w:r>
-        <w:rPr>
-          <w:rFonts w:ascii="Times New Roman" w:hAnsi="Times New Roman"/>
-          <w:sz w:val="24"/>
-          <w:szCs w:val="24"/>
-        </w:rPr>
-        <w:t xml:space="preserve"> chose the Android platform due to my research showing that the Android market would be most appropriate for this sort of game alongside the iOS market. If given enough time and resources I would port the game to iOS but time constraints only allow me to focus on two platforms at maximum. I had chosen to make the game for Windows too due to the ease of testing and development on Windows. </w:t>
+          <w:rFonts w:ascii="Times New Roman" w:hAnsi="Times New Roman"/>
+          <w:sz w:val="24"/>
+          <w:szCs w:val="24"/>
+        </w:rPr>
+        <w:t xml:space="preserve">I chose the Android platform due to my research showing that the Android market would be most appropriate for this sort of game alongside the iOS market. If given enough time and resources I would port the game to iOS, but time constraints only allow me to focus on two platforms at maximum. I had chosen to make the game for Windows too due to the ease of testing and development on Windows. </w:t>
       </w:r>
     </w:p>
     <w:p>
@@ -2558,43 +2445,7 @@
           <w:sz w:val="24"/>
           <w:szCs w:val="24"/>
         </w:rPr>
-        <w:t xml:space="preserve">In my game the player would play a character like in Super Mario, he would move this character using the Android on-screen touch controls or the keyboard if on PC. The player will be able to set his own player character’s name when starting the game for the first time on the device. This will be an arcade game at its heart it will compete on the Android and Windows markets with other arcade games. </w:t>
-      </w:r>
-      <w:r>
-        <w:rPr>
-          <w:rFonts w:hint="default" w:ascii="Times New Roman" w:hAnsi="Times New Roman"/>
-          <w:sz w:val="24"/>
-          <w:szCs w:val="24"/>
-          <w:lang w:val="en-GB"/>
-        </w:rPr>
-        <w:t>Another aim is</w:t>
-      </w:r>
-      <w:r>
-        <w:rPr>
-          <w:rFonts w:ascii="Times New Roman" w:hAnsi="Times New Roman"/>
-          <w:sz w:val="24"/>
-          <w:szCs w:val="24"/>
-        </w:rPr>
-        <w:t xml:space="preserve"> to have it released on itch.io – an indie/arcade game distribution site for Windows and on the Google play store for Android </w:t>
-      </w:r>
-      <w:r>
-        <w:rPr>
-          <w:rFonts w:hint="default" w:ascii="Times New Roman" w:hAnsi="Times New Roman"/>
-          <w:sz w:val="24"/>
-          <w:szCs w:val="24"/>
-          <w:lang w:val="en-GB"/>
-        </w:rPr>
-        <w:t>in</w:t>
-      </w:r>
-      <w:bookmarkStart w:id="0" w:name="_GoBack"/>
-      <w:bookmarkEnd w:id="0"/>
-      <w:r>
-        <w:rPr>
-          <w:rFonts w:ascii="Times New Roman" w:hAnsi="Times New Roman"/>
-          <w:sz w:val="24"/>
-          <w:szCs w:val="24"/>
-        </w:rPr>
-        <w:t xml:space="preserve"> the future.</w:t>
+        <w:t>In the game the player would play a character like in Super Mario, he would move this character using the Android on-screen touch controls or the keyboard if on PC. The player will be able to set his own player character’s name when starting the game for the first time on the device. This will be an arcade game at its heart it will compete on the Android and Windows markets with other arcade games. Another aim is to have it released on itch.io – an indie/arcade game distribution site for Windows and on the Google play store for Android in the future.</w:t>
       </w:r>
     </w:p>
     <w:p>
@@ -2618,20 +2469,11 @@
       </w:pPr>
       <w:r>
         <w:rPr>
-          <w:rFonts w:hint="default" w:ascii="Times New Roman" w:hAnsi="Times New Roman"/>
-          <w:sz w:val="24"/>
-          <w:szCs w:val="24"/>
-          <w:lang w:val="en-GB"/>
-        </w:rPr>
-        <w:t xml:space="preserve">The </w:t>
-      </w:r>
-      <w:r>
-        <w:rPr>
-          <w:rFonts w:ascii="Times New Roman" w:hAnsi="Times New Roman"/>
-          <w:sz w:val="24"/>
-          <w:szCs w:val="24"/>
-        </w:rPr>
-        <w:t xml:space="preserve">twist on the formula is the addition of RPG-elements such as quests, NPC dialogue, non-linear level design and more player choice in the way he has a choice when to use a power-up, which the player can store in his inventory and which route to take through the level. The survival game mode also adds unlimited replay-ability to the game which is lacking in Super Mario Bros. </w:t>
+          <w:rFonts w:ascii="Times New Roman" w:hAnsi="Times New Roman"/>
+          <w:sz w:val="24"/>
+          <w:szCs w:val="24"/>
+        </w:rPr>
+        <w:t xml:space="preserve">The twist on the formula is the addition of RPG-elements such as quests, NPC dialogue, non-linear level design and more player choice in the way he has a choice when to use a power-up, which the player can store in his inventory and which route to take through the level. The survival game mode also adds unlimited replay-ability to the game which is lacking in Super Mario Bros. </w:t>
       </w:r>
     </w:p>
     <w:p>
@@ -2904,16 +2746,7 @@
           <w:sz w:val="24"/>
           <w:szCs w:val="24"/>
         </w:rPr>
-        <w:t>‘</w:t>
-      </w:r>
-      <w:r>
-        <w:rPr>
-          <w:rFonts w:ascii="Times New Roman" w:hAnsi="Times New Roman" w:cs="Times New Roman"/>
-          <w:color w:val="FF0000"/>
-          <w:sz w:val="24"/>
-          <w:szCs w:val="24"/>
-        </w:rPr>
-        <w:t>survival’ mode which consists of an infinite randomly generated level ‘endless run’, with the goal being to acquire as much score as possible before inevitably losing.</w:t>
+        <w:t>‘survival’ mode which consists of an infinite randomly generated level ‘endless run’, with the goal being to acquire as much score as possible before inevitably losing.</w:t>
       </w:r>
     </w:p>
     <w:p>
@@ -3156,15 +2989,13 @@
         <w:jc w:val="both"/>
         <w:rPr>
           <w:rFonts w:ascii="Times New Roman" w:hAnsi="Times New Roman" w:cs="Times New Roman"/>
-          <w:color w:val="FF0000"/>
-          <w:sz w:val="24"/>
-          <w:szCs w:val="24"/>
-        </w:rPr>
-      </w:pPr>
-      <w:r>
-        <w:rPr>
-          <w:rFonts w:ascii="Times New Roman" w:hAnsi="Times New Roman" w:cs="Times New Roman"/>
-          <w:color w:val="FF0000"/>
+          <w:sz w:val="24"/>
+          <w:szCs w:val="24"/>
+        </w:rPr>
+      </w:pPr>
+      <w:r>
+        <w:rPr>
+          <w:rFonts w:ascii="Times New Roman" w:hAnsi="Times New Roman" w:cs="Times New Roman"/>
           <w:sz w:val="24"/>
           <w:szCs w:val="24"/>
         </w:rPr>
@@ -3284,31 +3115,6 @@
           <w:szCs w:val="24"/>
         </w:rPr>
         <w:t>Rock-thrower – similar AI to the bandit but has an additional ranged attack in the form of throwing a rock at the player if the player is in range. If the player gets close, he uses his sword to kill the player. Can be killed by the player jumping on his head.</w:t>
-      </w:r>
-    </w:p>
-    <w:p>
-      <w:pPr>
-        <w:pStyle w:val="15"/>
-        <w:numPr>
-          <w:ilvl w:val="1"/>
-          <w:numId w:val="3"/>
-        </w:numPr>
-        <w:jc w:val="both"/>
-        <w:rPr>
-          <w:rFonts w:ascii="Times New Roman" w:hAnsi="Times New Roman" w:cs="Times New Roman"/>
-          <w:color w:val="FF0000"/>
-          <w:sz w:val="24"/>
-          <w:szCs w:val="24"/>
-        </w:rPr>
-      </w:pPr>
-      <w:r>
-        <w:rPr>
-          <w:rFonts w:ascii="Times New Roman" w:hAnsi="Times New Roman" w:cs="Times New Roman"/>
-          <w:color w:val="FF0000"/>
-          <w:sz w:val="24"/>
-          <w:szCs w:val="24"/>
-        </w:rPr>
-        <w:t>FlyingMonster</w:t>
       </w:r>
     </w:p>
     <w:p>
@@ -3706,80 +3512,75 @@
     </w:p>
     <w:p>
       <w:pPr>
-        <w:rPr>
-          <w:rFonts w:ascii="Times New Roman" w:hAnsi="Times New Roman"/>
-          <w:sz w:val="24"/>
-          <w:szCs w:val="24"/>
-        </w:rPr>
-      </w:pPr>
-      <w:r>
-        <w:rPr>
-          <w:rFonts w:ascii="Times New Roman" w:hAnsi="Times New Roman"/>
-          <w:sz w:val="24"/>
-          <w:szCs w:val="24"/>
-        </w:rPr>
-        <w:t xml:space="preserve">I am aiming for Windows and Android release; the gameplay will be pretty similar but due to the nature of the two platforms it will differ in some respects. One difference will be that the Windows version will allow a higher resolution and windows size. Another, major difference will be that the control schemes will differ significantly, due to Android being a touch-screen device and Windows being mouse and keyboard based. This necessitates difference in control, I can’t reasonably expect people to use a keyboard with their Android device or a touch screen with their Windows PC.  Lastly the game likely will be harder to play on Android because of the touch screen and typically smaller screen, due to this I will keep the leader-boards separate for each platform. The game will use basic graphics so the higher power of a gaming desktop PC will not grant the user significant performance improvements or higher graphical fidelity.  </w:t>
-      </w:r>
-    </w:p>
-    <w:p>
-      <w:pPr>
-        <w:rPr>
-          <w:rFonts w:ascii="Times New Roman" w:hAnsi="Times New Roman"/>
-          <w:sz w:val="24"/>
-          <w:szCs w:val="24"/>
-        </w:rPr>
-      </w:pPr>
-    </w:p>
-    <w:p>
-      <w:pPr>
-        <w:rPr>
-          <w:rFonts w:ascii="Times New Roman" w:hAnsi="Times New Roman"/>
-          <w:sz w:val="24"/>
-          <w:szCs w:val="24"/>
-        </w:rPr>
-      </w:pPr>
-      <w:r>
-        <w:rPr>
-          <w:rFonts w:ascii="Times New Roman" w:hAnsi="Times New Roman"/>
-          <w:sz w:val="24"/>
-          <w:szCs w:val="24"/>
-        </w:rPr>
-        <w:t xml:space="preserve">I will focus on Windows 10 as my main platform on which I’m focusing my development efforts on. It is the biggest desktop PC operating system on the market currently. I will develop and test on Windows 10 before Android due to the platform allowing for quicker loading and build times during development. In addition, the Android Studio debugging tools run quicker than on Android. The player will play the game using their keyboard and mouse. The keyboard will be used for moving the player character and interacting with the game such as using power-ups or talking to NPCs. The mouse will be used for navigating the menu screens. Due to my granting of priority to the Windows version it is likely the user experience will be better on this platform due to greater amount of focus given. </w:t>
-      </w:r>
-    </w:p>
-    <w:p>
-      <w:pPr>
-        <w:rPr>
-          <w:rFonts w:ascii="Times New Roman" w:hAnsi="Times New Roman"/>
-          <w:sz w:val="24"/>
-          <w:szCs w:val="24"/>
-        </w:rPr>
-      </w:pPr>
-    </w:p>
-    <w:p>
-      <w:pPr>
-        <w:rPr>
-          <w:rFonts w:ascii="Times New Roman" w:hAnsi="Times New Roman"/>
-          <w:sz w:val="24"/>
-          <w:szCs w:val="24"/>
-        </w:rPr>
-      </w:pPr>
-      <w:r>
-        <w:rPr>
-          <w:rFonts w:ascii="Times New Roman" w:hAnsi="Times New Roman"/>
-          <w:sz w:val="24"/>
-          <w:szCs w:val="24"/>
-        </w:rPr>
-        <w:t xml:space="preserve">Android will by my secondary platform. Android is a mobile platform for mainly smart-phone and tablet devices with a touch screen. The user will control the character primarily using an on-screen touch ‘joystick’ and an interact and jump on screen buttons. There will also be a use power-up button and a button for switching the selected power-up. The API level I will target will be 21, or android platform version 5.0, which will make my game compatible with over 94.1% Android devices which use that version or newer. Although this may change during development if I will be requiring newer Android API features or if my library dependencies require an older version. It is also possible the game will work on older Android devices but that will not be extensively tested. </w:t>
-      </w:r>
-    </w:p>
-    <w:p>
-      <w:pPr>
-        <w:rPr>
-          <w:rFonts w:ascii="Calibri" w:hAnsi="Calibri" w:eastAsia="SimSun" w:cs="Times New Roman"/>
-          <w:lang w:eastAsia="ja-JP"/>
-        </w:rPr>
-      </w:pPr>
+        <w:jc w:val="both"/>
+        <w:rPr>
+          <w:rFonts w:ascii="Times New Roman" w:hAnsi="Times New Roman"/>
+          <w:sz w:val="24"/>
+          <w:szCs w:val="24"/>
+        </w:rPr>
+      </w:pPr>
+      <w:r>
+        <w:rPr>
+          <w:rFonts w:ascii="Times New Roman" w:hAnsi="Times New Roman"/>
+          <w:sz w:val="24"/>
+          <w:szCs w:val="24"/>
+        </w:rPr>
+        <w:t xml:space="preserve">The product is intended for Windows and Android release; the gameplay will be pretty similar on both platforms, but due to the nature of the two platforms it will differ in some respects. One difference will be that the Windows version will allow a higher resolution and window size. Although despite this I will restrict the player view distance to the same pixel width &amp; height on both platforms for easier gameplay balance. A major difference will be that the control schemes will differ significantly, due to Android being a touch-screen device and Windows being mouse and keyboard based. This necessitates difference in control, I could not reasonably expect people to use a keyboard with their Android device or a touch screen with their Windows PC.  Lastly the game likely will be harder to play on Android because of the touch screen and typically smaller screen, due to this I will keep the leader-boards separate for each platform. The game will use basic graphics so the higher power of a gaming desktop PC will not grant the user significant performance improvements or higher graphical fidelity.  </w:t>
+      </w:r>
+    </w:p>
+    <w:p>
+      <w:pPr>
+        <w:rPr>
+          <w:rFonts w:ascii="Times New Roman" w:hAnsi="Times New Roman"/>
+          <w:sz w:val="24"/>
+          <w:szCs w:val="24"/>
+        </w:rPr>
+      </w:pPr>
+    </w:p>
+    <w:p>
+      <w:pPr>
+        <w:jc w:val="both"/>
+        <w:rPr>
+          <w:rFonts w:ascii="Times New Roman" w:hAnsi="Times New Roman"/>
+          <w:sz w:val="24"/>
+          <w:szCs w:val="24"/>
+        </w:rPr>
+      </w:pPr>
+      <w:r>
+        <w:rPr>
+          <w:rFonts w:ascii="Times New Roman" w:hAnsi="Times New Roman"/>
+          <w:sz w:val="24"/>
+          <w:szCs w:val="24"/>
+        </w:rPr>
+        <w:t xml:space="preserve">The focus will be on Windows 10 as my main platform on which I’m focusing my development efforts on. It is the biggest desktop PC operating system on the market currently I developed and tested on Windows 10 before Android due to the platform allowing for quicker loading and build times during development. In addition, the integrated development environment debugging tools run quicker than on Android. The player will play the game using their keyboard and mouse. The keyboard will be used for moving the player character and interacting with the game such as using power-ups or talking to NPCs. The mouse will be used for navigating the menu screens. Due to my granting of priority to the Windows version it is likely the user experience will be better on this platform due to greater amount of focus given. </w:t>
+      </w:r>
+    </w:p>
+    <w:p>
+      <w:pPr>
+        <w:rPr>
+          <w:rFonts w:ascii="Times New Roman" w:hAnsi="Times New Roman"/>
+          <w:sz w:val="24"/>
+          <w:szCs w:val="24"/>
+        </w:rPr>
+      </w:pPr>
+    </w:p>
+    <w:p>
+      <w:pPr>
+        <w:jc w:val="both"/>
+        <w:rPr>
+          <w:rFonts w:ascii="Times New Roman" w:hAnsi="Times New Roman"/>
+          <w:sz w:val="24"/>
+          <w:szCs w:val="24"/>
+        </w:rPr>
+      </w:pPr>
+      <w:r>
+        <w:rPr>
+          <w:rFonts w:ascii="Times New Roman" w:hAnsi="Times New Roman"/>
+          <w:sz w:val="24"/>
+          <w:szCs w:val="24"/>
+        </w:rPr>
+        <w:t xml:space="preserve">Android will by my secondary platform. Android is a mobile platform for mainly smart-phone and tablet devices with a touch screen. The user will control the character primarily using an on-screen touch ‘joystick’ and an interact and jump on screen buttons. There will also be a use power-up button and a button for switching the selected power-up. The API level targeted will be 21 or android platform version 5.0 and above, which will make my game compatible with over 94.1% Android devices which use that version or newer. Although this could change during development if the newer Android API features showed themselves to be worth the sacrifice in market-share. It is also possible the game will work on older Android devices but that will not be tested. </w:t>
+      </w:r>
     </w:p>
     <w:p>
       <w:pPr>
@@ -3821,7 +3622,7 @@
           <w:sz w:val="24"/>
           <w:szCs w:val="24"/>
         </w:rPr>
-        <w:t xml:space="preserve">Below I will write the deliverables for the release of the game in week 30, with the estimated workhours required to implement that feature. </w:t>
+        <w:t xml:space="preserve">Below are the deliverables for the release of the game in week 30, with the estimated workhours required to implement that feature. </w:t>
       </w:r>
     </w:p>
     <w:p>
@@ -4307,19 +4108,20 @@
     </w:p>
     <w:p>
       <w:pPr>
-        <w:rPr>
-          <w:rFonts w:ascii="Times New Roman" w:hAnsi="Times New Roman" w:cs="Times New Roman"/>
-          <w:sz w:val="24"/>
-          <w:szCs w:val="24"/>
-        </w:rPr>
-      </w:pPr>
-      <w:r>
-        <w:rPr>
-          <w:rFonts w:ascii="Times New Roman" w:hAnsi="Times New Roman" w:cs="Times New Roman"/>
-          <w:sz w:val="24"/>
-          <w:szCs w:val="24"/>
-        </w:rPr>
-        <w:t>Estimated time required to implement the product altogether – 325 hours. All in all, essentially, I am aiming to have a complete albeit short videogame by week 30. The intended playtime of the campaign mode should be 1 to 2 hours for a player who plays the game for the first time with no prior knowledge aside from reading a basic guide. The way the game will be built is that a player who already played it will be able to complete it much quicker again due to no need for exploration.</w:t>
+        <w:jc w:val="both"/>
+        <w:rPr>
+          <w:rFonts w:ascii="Times New Roman" w:hAnsi="Times New Roman" w:cs="Times New Roman"/>
+          <w:sz w:val="24"/>
+          <w:szCs w:val="24"/>
+        </w:rPr>
+      </w:pPr>
+      <w:r>
+        <w:rPr>
+          <w:rFonts w:ascii="Times New Roman" w:hAnsi="Times New Roman" w:cs="Times New Roman"/>
+          <w:sz w:val="24"/>
+          <w:szCs w:val="24"/>
+        </w:rPr>
+        <w:t>Estimated time required to implement the product altogether – 325 hours. All in all, essentially the goal is to have a complete albeit short videogame by week 30. The intended playtime of the campaign mode should be 1 to 2 hours for a player who plays the game for the first time with no prior knowledge aside from reading a basic guide. The way the game will be built is that a player who already played it will be able to complete it much quicker again due to no need for exploration.</w:t>
       </w:r>
     </w:p>
     <w:p>
@@ -4399,7 +4201,7 @@
           <w:sz w:val="24"/>
           <w:szCs w:val="24"/>
         </w:rPr>
-        <w:t xml:space="preserve">To mitigate these risks when planning my deliverables my focus was on under-promising and over-delivering. Up to week 11 I had focused on the Android version, but after getting my MVP out I had realised that focusing on Windows would be better due to the Windows version being better at debugging and testing. The Android emulator or device simply doesn’t run as quickly as the Windows android studio debugger. The change of focus is necessary in speeding up the testing and development process. New features would be added and tested initially on the Windows version and only later integrated and tested on Android. I will use Jira to plan my weekly work. I also will be kept focused on the tasks by meeting weekly with my project supervisor and deciding with him what aspect of the project I should focus on each week. </w:t>
+        <w:t xml:space="preserve">To mitigate these risks when planning the deliverables, the focus was on under-promising and over-delivering. Up to week 11 I had focused on the Android version, but after getting the minimum viable product out I had realised that focusing on Windows would be better due to the Windows version being better at debugging and testing. The Android emulator or device simply doesn’t run as quickly as the Windows debugger. The change of focus was necessary in speeding up the testing and development process. New features would be added and tested initially on the Windows version and only later integrated and tested on Android. Jira was utilised to plan the weekly work. Focus on tasks was ensured by meeting weekly with my project supervisor and deciding with him what aspect of the project should be focused on each week or if anything should be de-prioritised.  </w:t>
       </w:r>
     </w:p>
     <w:p>
@@ -4427,7 +4229,7 @@
           <w:sz w:val="24"/>
           <w:szCs w:val="24"/>
         </w:rPr>
-        <w:t>Many project managers overestimate their team’s capability and downplay the possible risks that is why my plan will be realistic in its estimation of what I am capable in eleven weeks. It is better to be conservative in planning and be pleasantly surprised rather than be over-optimistic and then be disappointed in the result.</w:t>
+        <w:t>Many project managers overestimate their team’s capability and downplay the possible risks that is why the plan is realistic in its estimation of what I am capable of in 30 weeks of the project. It is better to be conservative in planning and be pleasantly surprised rather than be over-optimistic and then be disappointed in the result.</w:t>
       </w:r>
     </w:p>
     <w:p>
@@ -4716,7 +4518,7 @@
           <w:sz w:val="24"/>
           <w:szCs w:val="24"/>
         </w:rPr>
-        <w:t xml:space="preserve">To organise my work, I had used the Agile Software Development methodology with a Kanban board. I used Jira for this purpose. Jira is a digital tool which allows me to have a digital project board accessible from anywhere and saves me from using a physical whiteboard. It allows me to create issues into a backlog, release software versions and specify what I am currently working on, this allows me to see my progress. The agile methodology allows me to focus on continuous delivery of software, it is very flexible in the way it allows me to change the project requirements as I am developing when I notice my initial ideas needing revision. </w:t>
+        <w:t xml:space="preserve">To organise the work, the Agile Software Development methodology with a Kanban board was used. Jira was used for organisation. Jira is a digital tool which allows the user to have a digital project board accessible from anywhere and saves product developers from using a physical whiteboard. It allows to create issues into a backlog on the project board, release software versions and specify what is currently being worked on, this allows to see the current project progress. The agile methodology allows a product development team to focus on continuous delivery of software, it is very flexible in the way it allows to change the project requirements as development occurs when the client or developer acquire new information. </w:t>
       </w:r>
     </w:p>
     <w:p>
@@ -4746,7 +4548,7 @@
           <w:sz w:val="24"/>
           <w:szCs w:val="24"/>
         </w:rPr>
-        <w:t xml:space="preserve">Typically, agile project teams have a weekly or daily scrum meeting to talk about progress and how to proceed. But since this is a solo project, I was unable to conduct a scrum meeting with just myself, instead I had a weekly meeting with my project supervisor which served a similar purpose. For each weekly meeting with my supervisor I had prepared a small rough word document which noted what I had worked on the previous week and what I am planning on doing the next week. I would read that document to my supervisor and receive his feedback. </w:t>
+        <w:t xml:space="preserve">Typically, agile project teams have a weekly or daily scrum meeting to talk about progress and how to proceed. But since this is a solo project, a scrum meeting with just myself is impossible, instead I had a weekly meeting with my project supervisor which served a similar purpose. For each weekly meeting with my supervisor I had prepared a small rough word document which noted what I had worked on the previous week and what I am planning on doing the next week. I would read that document to my supervisor and receive his feedback. </w:t>
       </w:r>
       <w:r>
         <w:drawing>
@@ -4849,7 +4651,7 @@
           <w:sz w:val="24"/>
           <w:szCs w:val="24"/>
         </w:rPr>
-        <w:t xml:space="preserve">The above flow diagram visualises my methodology. I began the project with research concerning the subject area of Arcade gaming. Based on this I will have an idea on what my project should be so I will proceed to defining my objectives and requirements. Next, I will conduct a risk assessment, to mitigate any possible risks with the project. Then I will begin the actual iterative development process. I will do weekly sprints which will begin by me considering my priorities – what needs to be worked on this week. I will create issues for this week – sometimes other issues which come to mind also will be created which will be worked on the following weeks. The next step I will work on the highest priority issues. I will then test the work done, afterwards the week should be done, and I should have my weekly meeting with my supervisor. At this meeting I will inform my supervisor what work I had done and what I intend to do next, acquiring his feedback on what I should work on or change in the project. If the development isn’t finished, I repeat the process while taking the supervisor’s feedback into consideration. If the development is finished, or the final deadline for the project release is close, I proceed towards system testing. Afterwards I demonstrate and present the finished product through a presentation, demonstration, and the oral examination (PDO). </w:t>
+        <w:t xml:space="preserve">The above flow diagram visualises the methodology utilised for this project. The project began with research concerning the subject area of arcade gaming. Based on this an idea on what the project should be emerged, so the next step was to define the objectives and requirements. Next, it was crucial to conduct a risk assessment, to mitigate any possible risks with the project. Then the actual iterative development process was to begin. Each iteration would be a weekly sprint which will begin by considering my priorities – what needs to be worked on this week. Issues were created issues for each week – sometimes other issues which come to mind also will be created which will be worked on the following weeks. The next step would be to work on the highest priority issues, afterwards the work done would be tested. Afterwards the week should be done, and I should have my weekly meeting with my supervisor. At these meetings I informed my supervisor what work I had done and what I intend to do next, acquiring his feedback on what I should work on or change in the project. If the development isn’t finished, the process would be repeated while taking the supervisor’s feedback into consideration. If the development is finished, or the final deadline for the project release is close, the next step was to proceed towards system testing. Afterwards the demonstration and presentation of the finished product through a presentation, demonstration, and the oral examination (PDO). </w:t>
       </w:r>
     </w:p>
     <w:p>
@@ -4893,7 +4695,7 @@
           <w:sz w:val="24"/>
           <w:szCs w:val="24"/>
         </w:rPr>
-        <w:t xml:space="preserve">In the end I chose Agile, but I had also considered the Waterfall methodology which is a classic development methodology which is heavily requirements focused - you need to have a really good idea of what the project requirement are before proceeding with the project. I found this difficult, my project heavily evolved over the course of its development, I knew my requirements could change so I did not see Waterfall as appropriate. It is a sequential methodology divided in stages which come one after another. It is pretty high risk and inflexible, but it has its advantages, its easy to understand and use, its structure keeps you on track. The focus on requirements leads to you having extensive documentation which can allow joining a project mid-development easier. In the end I had chosen Agile which allowed me more freedom for changes and adaptation. Weekly meetings with my supervisor allowed for my project to evolve in an agile fashion. </w:t>
+        <w:t xml:space="preserve">In the end I chose Agile, but other methods had also been considered such as the Waterfall methodology which is a classic development methodology which is heavily requirements focused - you need to have a really good idea of what the project requirement are before proceeding with the project. I found this difficult, my project heavily evolved over the course of its development, I knew my requirements could change so I did not see Waterfall as appropriate. It is a sequential methodology divided in stages which come one after another. It is pretty high risk and inflexible, but it has its advantages, it’s easy to understand and use, its structure keeps you on track. The focus on requirements leads to you having extensive documentation which can allow joining a project mid-development easier. In the end I had chosen Agile which allowed me more freedom for changes and adaptation. Weekly meetings with my supervisor allowed for my project to evolve in an agile fashion. </w:t>
       </w:r>
     </w:p>
     <w:p>
@@ -7281,25 +7083,6 @@
         </w:rPr>
         <w:t>ID: FR6</w:t>
       </w:r>
-    </w:p>
-    <w:p>
-      <w:pPr>
-        <w:rPr>
-          <w:rFonts w:ascii="Times New Roman" w:hAnsi="Times New Roman"/>
-          <w:sz w:val="24"/>
-          <w:szCs w:val="24"/>
-        </w:rPr>
-      </w:pPr>
-    </w:p>
-    <w:p>
-      <w:pPr>
-        <w:jc w:val="center"/>
-        <w:rPr>
-          <w:rFonts w:ascii="Times New Roman" w:hAnsi="Times New Roman" w:cs="Times New Roman"/>
-          <w:sz w:val="24"/>
-          <w:szCs w:val="24"/>
-        </w:rPr>
-      </w:pPr>
     </w:p>
     <w:p>
       <w:pPr>
@@ -8822,9 +8605,10 @@
     <w:p>
       <w:pPr>
         <w:rPr>
-          <w:rFonts w:ascii="Times New Roman" w:hAnsi="Times New Roman"/>
+          <w:rFonts w:hint="default" w:ascii="Times New Roman" w:hAnsi="Times New Roman"/>
           <w:sz w:val="22"/>
           <w:szCs w:val="22"/>
+          <w:lang w:val="en-GB"/>
         </w:rPr>
       </w:pPr>
       <w:r>
@@ -8907,6 +8691,121 @@
       <w:pPr>
         <w:jc w:val="center"/>
         <w:rPr>
+          <w:rFonts w:hint="default" w:ascii="Times New Roman" w:hAnsi="Times New Roman" w:cs="Times New Roman"/>
+          <w:sz w:val="24"/>
+          <w:szCs w:val="24"/>
+          <w:lang w:val="en-GB"/>
+        </w:rPr>
+      </w:pPr>
+      <w:r>
+        <w:rPr>
+          <w:rFonts w:hint="default" w:ascii="Times New Roman" w:hAnsi="Times New Roman" w:cs="Times New Roman"/>
+          <w:sz w:val="24"/>
+          <w:szCs w:val="24"/>
+          <w:lang w:val="en-GB"/>
+        </w:rPr>
+        <w:t>5.2 Class Diagram</w:t>
+      </w:r>
+    </w:p>
+    <w:p>
+      <w:pPr>
+        <w:jc w:val="center"/>
+        <w:rPr>
+          <w:rFonts w:hint="default" w:ascii="Times New Roman" w:hAnsi="Times New Roman" w:cs="Times New Roman"/>
+          <w:sz w:val="24"/>
+          <w:szCs w:val="24"/>
+          <w:lang w:val="en-US"/>
+        </w:rPr>
+      </w:pPr>
+      <w:r>
+        <w:rPr>
+          <w:rFonts w:hint="default" w:ascii="Times New Roman" w:hAnsi="Times New Roman" w:cs="Times New Roman"/>
+          <w:sz w:val="24"/>
+          <w:szCs w:val="24"/>
+          <w:lang w:val="en-US"/>
+        </w:rPr>
+        <w:t xml:space="preserve">For the sake of readability in these class diagrams the attributes of each class were omitted. </w:t>
+      </w:r>
+    </w:p>
+    <w:p>
+      <w:pPr>
+        <w:jc w:val="center"/>
+        <w:rPr>
+          <w:rFonts w:hint="default" w:ascii="Times New Roman" w:hAnsi="Times New Roman" w:cs="Times New Roman"/>
+          <w:sz w:val="24"/>
+          <w:szCs w:val="24"/>
+          <w:lang w:val="en-US"/>
+        </w:rPr>
+      </w:pPr>
+    </w:p>
+    <w:p>
+      <w:pPr>
+        <w:jc w:val="center"/>
+        <w:rPr>
+          <w:rFonts w:hint="default" w:ascii="Times New Roman" w:hAnsi="Times New Roman" w:cs="Times New Roman"/>
+          <w:sz w:val="24"/>
+          <w:szCs w:val="24"/>
+          <w:lang w:val="en-US"/>
+        </w:rPr>
+      </w:pPr>
+      <w:r>
+        <w:drawing>
+          <wp:inline distT="0" distB="0" distL="114300" distR="114300">
+            <wp:extent cx="5269230" cy="4747895"/>
+            <wp:effectExtent l="0" t="0" r="7620" b="14605"/>
+            <wp:docPr id="5" name="Picture 1"/>
+            <wp:cNvGraphicFramePr>
+              <a:graphicFrameLocks xmlns:a="http://schemas.openxmlformats.org/drawingml/2006/main" noChangeAspect="1"/>
+            </wp:cNvGraphicFramePr>
+            <a:graphic xmlns:a="http://schemas.openxmlformats.org/drawingml/2006/main">
+              <a:graphicData uri="http://schemas.openxmlformats.org/drawingml/2006/picture">
+                <pic:pic xmlns:pic="http://schemas.openxmlformats.org/drawingml/2006/picture">
+                  <pic:nvPicPr>
+                    <pic:cNvPr id="5" name="Picture 1"/>
+                    <pic:cNvPicPr>
+                      <a:picLocks noChangeAspect="1"/>
+                    </pic:cNvPicPr>
+                  </pic:nvPicPr>
+                  <pic:blipFill>
+                    <a:blip r:embed="rId8"/>
+                    <a:stretch>
+                      <a:fillRect/>
+                    </a:stretch>
+                  </pic:blipFill>
+                  <pic:spPr>
+                    <a:xfrm>
+                      <a:off x="0" y="0"/>
+                      <a:ext cx="5269230" cy="4747895"/>
+                    </a:xfrm>
+                    <a:prstGeom prst="rect">
+                      <a:avLst/>
+                    </a:prstGeom>
+                    <a:noFill/>
+                    <a:ln>
+                      <a:noFill/>
+                    </a:ln>
+                  </pic:spPr>
+                </pic:pic>
+              </a:graphicData>
+            </a:graphic>
+          </wp:inline>
+        </w:drawing>
+      </w:r>
+    </w:p>
+    <w:p>
+      <w:pPr>
+        <w:jc w:val="center"/>
+        <w:rPr>
+          <w:rFonts w:ascii="Times New Roman" w:hAnsi="Times New Roman" w:cs="Times New Roman"/>
+          <w:sz w:val="24"/>
+          <w:szCs w:val="24"/>
+        </w:rPr>
+      </w:pPr>
+    </w:p>
+    <w:p>
+      <w:pPr>
+        <w:jc w:val="center"/>
+        <w:rPr>
           <w:rFonts w:ascii="Times New Roman" w:hAnsi="Times New Roman" w:cs="Times New Roman"/>
           <w:sz w:val="24"/>
           <w:szCs w:val="24"/>
@@ -9024,6 +8923,16 @@
           <w:szCs w:val="24"/>
         </w:rPr>
       </w:pPr>
+    </w:p>
+    <w:p>
+      <w:pPr>
+        <w:jc w:val="center"/>
+        <w:rPr>
+          <w:rFonts w:ascii="Times New Roman" w:hAnsi="Times New Roman" w:cs="Times New Roman"/>
+          <w:sz w:val="24"/>
+          <w:szCs w:val="24"/>
+        </w:rPr>
+      </w:pPr>
       <w:r>
         <w:rPr>
           <w:rFonts w:ascii="Times New Roman" w:hAnsi="Times New Roman" w:cs="Times New Roman"/>
@@ -9035,11 +8944,147 @@
     </w:p>
     <w:p>
       <w:pPr>
-        <w:jc w:val="center"/>
-        <w:rPr>
-          <w:rFonts w:ascii="Times New Roman" w:hAnsi="Times New Roman" w:cs="Times New Roman"/>
-          <w:sz w:val="24"/>
-          <w:szCs w:val="24"/>
+        <w:jc w:val="both"/>
+        <w:rPr>
+          <w:rFonts w:hint="default" w:ascii="Times New Roman" w:hAnsi="Times New Roman" w:cs="Times New Roman"/>
+          <w:sz w:val="24"/>
+          <w:szCs w:val="24"/>
+          <w:lang w:val="en-US"/>
+        </w:rPr>
+      </w:pPr>
+      <w:r>
+        <w:rPr>
+          <w:rFonts w:hint="default" w:ascii="Times New Roman" w:hAnsi="Times New Roman" w:cs="Times New Roman"/>
+          <w:sz w:val="24"/>
+          <w:szCs w:val="24"/>
+          <w:lang w:val="en-US"/>
+        </w:rPr>
+        <w:t xml:space="preserve">The project evolved throughout development to a large degree, initially the plan was to have a serious platformer with educational value on the issue of human trafficking but an issue with the serious tone of the topic emerged. Since the graphics were largely things I already had the rights to, and lacking artistic talent I had to adapt the topic of the game to the assets rather than other way round as is typical. The topic of migration in general was considered, but it too proved convoluted, aside from the assets not matching the tone, designing an arcade platforming game to be educational proved too difficult. If the game had educational value, it would lose too much on enjoyment. There was an initial design idea of having educational mini-games throughout the campaign game levels, but after acquiring feedback and realising something more light-hearted would be more appropriate, this idea was abandoned also due to it ruining the player’s immersion and taking him out of the experience. So in the end the project evolved into a casual arcade game with soft role-playing game elements. </w:t>
+      </w:r>
+    </w:p>
+    <w:p>
+      <w:pPr>
+        <w:jc w:val="left"/>
+        <w:rPr>
+          <w:rFonts w:hint="default" w:ascii="Times New Roman" w:hAnsi="Times New Roman" w:cs="Times New Roman"/>
+          <w:sz w:val="24"/>
+          <w:szCs w:val="24"/>
+          <w:lang w:val="en-US"/>
+        </w:rPr>
+      </w:pPr>
+    </w:p>
+    <w:p>
+      <w:pPr>
+        <w:jc w:val="left"/>
+        <w:rPr>
+          <w:rFonts w:hint="default" w:ascii="Times New Roman" w:hAnsi="Times New Roman" w:cs="Times New Roman"/>
+          <w:sz w:val="24"/>
+          <w:szCs w:val="24"/>
+          <w:lang w:val="en-US"/>
+        </w:rPr>
+      </w:pPr>
+      <w:r>
+        <w:rPr>
+          <w:rFonts w:hint="default" w:ascii="Times New Roman" w:hAnsi="Times New Roman" w:cs="Times New Roman"/>
+          <w:sz w:val="24"/>
+          <w:szCs w:val="24"/>
+          <w:lang w:val="en-US"/>
+        </w:rPr>
+        <w:t>After playing Super Mario Bros the experience was analysed and the result was that there was something missing, the experience was very basic and lacking in variety or or intellectual stimulation. The conclusion was drawn that there could be something to innovate on the classic formula. I chose to focus on things such as narrative and player choice instead of the Mario focus on strict platforming. The game was to include multiple ways to complete a level and grant the player the choice when to use a power-up. In the classic Mario game the player can’t even go backwards on the level. In my game the player is able to go in all directions and return to areas he already explored - its even encouraged through the use of the quest system. For example on the first level the player can acquire an optional quest to rescue a lost woman. The player can ignore it or find the woman, after finding the woman the player needs to return to the quest-giver to acquire the reward of the quest. This going-backwards is not necessary but the rewards can be score points or power-ups.</w:t>
+      </w:r>
+    </w:p>
+    <w:p>
+      <w:pPr>
+        <w:jc w:val="left"/>
+        <w:rPr>
+          <w:rFonts w:hint="default" w:ascii="Times New Roman" w:hAnsi="Times New Roman" w:cs="Times New Roman"/>
+          <w:sz w:val="24"/>
+          <w:szCs w:val="24"/>
+          <w:lang w:val="en-US"/>
+        </w:rPr>
+      </w:pPr>
+    </w:p>
+    <w:p>
+      <w:pPr>
+        <w:jc w:val="left"/>
+        <w:rPr>
+          <w:rFonts w:hint="default" w:ascii="Times New Roman" w:hAnsi="Times New Roman" w:cs="Times New Roman"/>
+          <w:sz w:val="24"/>
+          <w:szCs w:val="24"/>
+          <w:lang w:val="en-US"/>
+        </w:rPr>
+      </w:pPr>
+      <w:r>
+        <w:rPr>
+          <w:rFonts w:hint="default" w:ascii="Times New Roman" w:hAnsi="Times New Roman" w:cs="Times New Roman"/>
+          <w:sz w:val="24"/>
+          <w:szCs w:val="24"/>
+          <w:lang w:val="en-US"/>
+        </w:rPr>
+        <w:t>The power ups can be used when the player wants to use them rather than when they appear in the level - giving the player more choice how to proceed. For example when a player is at a difficult part of a level, he can use the power-ups he had stockpiled through doing quests and finding them while he found the game easy, this allows the player to complete the ‘hard’ parts of a level easier if he planned ahead. This rewards player’s smart thinking.</w:t>
+      </w:r>
+    </w:p>
+    <w:p>
+      <w:pPr>
+        <w:jc w:val="left"/>
+        <w:rPr>
+          <w:rFonts w:hint="default" w:ascii="Times New Roman" w:hAnsi="Times New Roman" w:cs="Times New Roman"/>
+          <w:sz w:val="24"/>
+          <w:szCs w:val="24"/>
+          <w:lang w:val="en-US"/>
+        </w:rPr>
+      </w:pPr>
+    </w:p>
+    <w:p>
+      <w:pPr>
+        <w:jc w:val="left"/>
+        <w:rPr>
+          <w:rFonts w:hint="default" w:ascii="Times New Roman" w:hAnsi="Times New Roman" w:cs="Times New Roman"/>
+          <w:sz w:val="24"/>
+          <w:szCs w:val="24"/>
+          <w:lang w:val="en-US"/>
+        </w:rPr>
+      </w:pPr>
+      <w:r>
+        <w:rPr>
+          <w:rFonts w:hint="default" w:ascii="Times New Roman" w:hAnsi="Times New Roman" w:cs="Times New Roman"/>
+          <w:sz w:val="24"/>
+          <w:szCs w:val="24"/>
+          <w:lang w:val="en-US"/>
+        </w:rPr>
+        <w:t>Score in Mario games is typically just something used for leaderboard rankings, while this is useful and can be fun there is a subset of casual users who do not care for competition and therefore don’t care about their scores. This product takes this into account and allows the player to spend his acquired score throughout the previous levels to purchase something which would be useful such as a power-up or a key for a secret area. This done through the NPC store on level 2 - the vendor NPC first needs to be found, in this way it also rewards exploration of the level, if the user went directly to the end of the level without doing any quests or exploring the level he would end up playing level 3 without many power-ups and lives. The third level is intentionally created to be the hardest to complete</w:t>
+      </w:r>
+      <w:bookmarkStart w:id="0" w:name="_GoBack"/>
+      <w:bookmarkEnd w:id="0"/>
+      <w:r>
+        <w:rPr>
+          <w:rFonts w:hint="default" w:ascii="Times New Roman" w:hAnsi="Times New Roman" w:cs="Times New Roman"/>
+          <w:sz w:val="24"/>
+          <w:szCs w:val="24"/>
+          <w:lang w:val="en-US"/>
+        </w:rPr>
+        <w:t xml:space="preserve">. </w:t>
+      </w:r>
+    </w:p>
+    <w:p>
+      <w:pPr>
+        <w:jc w:val="left"/>
+        <w:rPr>
+          <w:rFonts w:hint="default" w:ascii="Times New Roman" w:hAnsi="Times New Roman" w:cs="Times New Roman"/>
+          <w:sz w:val="24"/>
+          <w:szCs w:val="24"/>
+          <w:lang w:val="en-US"/>
+        </w:rPr>
+      </w:pPr>
+    </w:p>
+    <w:p>
+      <w:pPr>
+        <w:jc w:val="left"/>
+        <w:rPr>
+          <w:rFonts w:hint="default" w:ascii="Times New Roman" w:hAnsi="Times New Roman" w:cs="Times New Roman"/>
+          <w:sz w:val="24"/>
+          <w:szCs w:val="24"/>
+          <w:lang w:val="en-US"/>
         </w:rPr>
       </w:pPr>
     </w:p>
@@ -13091,7 +13136,7 @@
     </w:rPr>
   </w:style>
   <w:style w:type="character" w:customStyle="1" w:styleId="14">
-    <w:name w:val="Unresolved Mention"/>
+    <w:name w:val="Unresolved Mention1"/>
     <w:basedOn w:val="3"/>
     <w:semiHidden/>
     <w:unhideWhenUsed/>
@@ -13114,6 +13159,7 @@
     <w:name w:val="Heading 1 Char"/>
     <w:basedOn w:val="3"/>
     <w:link w:val="2"/>
+    <w:qFormat/>
     <w:uiPriority w:val="0"/>
     <w:rPr>
       <w:rFonts w:asciiTheme="majorHAnsi" w:hAnsiTheme="majorHAnsi" w:eastAsiaTheme="majorEastAsia" w:cstheme="majorBidi"/>
@@ -13124,7 +13170,7 @@
     </w:rPr>
   </w:style>
   <w:style w:type="paragraph" w:customStyle="1" w:styleId="17">
-    <w:name w:val="TOC Heading"/>
+    <w:name w:val="TOC Heading1"/>
     <w:basedOn w:val="2"/>
     <w:next w:val="1"/>
     <w:unhideWhenUsed/>
@@ -13348,8 +13394,10 @@
   <w:rsids>
     <w:rsidRoot w:val="00237DAE"/>
     <w:rsid w:val="00237DAE"/>
+    <w:rsid w:val="00644AED"/>
     <w:rsid w:val="008F4BB7"/>
     <w:rsid w:val="00BB0756"/>
+    <w:rsid w:val="00E97651"/>
   </w:rsids>
   <m:mathPr>
     <m:mathFont m:val="Cambria Math"/>
@@ -13381,8 +13429,8 @@
   </w:docDefaults>
   <w:latentStyles w:count="260" w:defQFormat="0" w:defUnhideWhenUsed="1" w:defSemiHidden="1" w:defUIPriority="99" w:defLockedState="0">
     <w:lsdException w:qFormat="1" w:unhideWhenUsed="0" w:uiPriority="0" w:semiHidden="0" w:name="Normal"/>
-    <w:lsdException w:uiPriority="1" w:name="Default Paragraph Font"/>
-    <w:lsdException w:uiPriority="99" w:name="Normal Table"/>
+    <w:lsdException w:qFormat="1" w:uiPriority="1" w:name="Default Paragraph Font"/>
+    <w:lsdException w:qFormat="1" w:uiPriority="99" w:name="Normal Table"/>
   </w:latentStyles>
   <w:style w:type="paragraph" w:default="1" w:styleId="1">
     <w:name w:val="Normal"/>
@@ -13402,12 +13450,14 @@
     <w:name w:val="Default Paragraph Font"/>
     <w:semiHidden/>
     <w:unhideWhenUsed/>
+    <w:qFormat/>
     <w:uiPriority w:val="1"/>
   </w:style>
   <w:style w:type="table" w:default="1" w:styleId="3">
     <w:name w:val="Normal Table"/>
     <w:semiHidden/>
     <w:unhideWhenUsed/>
+    <w:qFormat/>
     <w:uiPriority w:val="99"/>
     <w:tblPr>
       <w:tblCellMar>
@@ -13446,6 +13496,7 @@
   </w:style>
   <w:style w:type="paragraph" w:customStyle="1" w:styleId="6">
     <w:name w:val="24C6676439BD4474809646D625F2B03E"/>
+    <w:qFormat/>
     <w:uiPriority w:val="0"/>
     <w:pPr>
       <w:spacing w:after="160" w:line="259" w:lineRule="auto"/>
@@ -13472,6 +13523,7 @@
   </w:style>
   <w:style w:type="paragraph" w:customStyle="1" w:styleId="8">
     <w:name w:val="4931455B411341E9A25A92C10D8E1AA9"/>
+    <w:qFormat/>
     <w:uiPriority w:val="0"/>
     <w:pPr>
       <w:spacing w:after="160" w:line="259" w:lineRule="auto"/>
@@ -13498,6 +13550,7 @@
   </w:style>
   <w:style w:type="paragraph" w:customStyle="1" w:styleId="10">
     <w:name w:val="0A3DECC2CF6E429FB3F929A959810BBA"/>
+    <w:qFormat/>
     <w:uiPriority w:val="0"/>
     <w:pPr>
       <w:spacing w:after="160" w:line="259" w:lineRule="auto"/>
@@ -13511,6 +13564,7 @@
   </w:style>
   <w:style w:type="paragraph" w:customStyle="1" w:styleId="11">
     <w:name w:val="4388FED773AD4DA2AD0FBF0DA147DD53"/>
+    <w:qFormat/>
     <w:uiPriority w:val="0"/>
     <w:pPr>
       <w:spacing w:after="160" w:line="259" w:lineRule="auto"/>
@@ -13524,6 +13578,7 @@
   </w:style>
   <w:style w:type="paragraph" w:customStyle="1" w:styleId="12">
     <w:name w:val="DCC217CCE2B94EEBA33D27C3AFE251E2"/>
+    <w:qFormat/>
     <w:uiPriority w:val="0"/>
     <w:pPr>
       <w:spacing w:after="160" w:line="259" w:lineRule="auto"/>
@@ -13602,6 +13657,7 @@
   </w:style>
   <w:style w:type="paragraph" w:customStyle="1" w:styleId="18">
     <w:name w:val="1278DF9926304518ADC1B68ABBB22D14"/>
+    <w:qFormat/>
     <w:uiPriority w:val="0"/>
     <w:pPr>
       <w:spacing w:after="160" w:line="259" w:lineRule="auto"/>

</xml_diff>